<commit_message>
updated risk assesment and issues sheet after being reviewed
</commit_message>
<xml_diff>
--- a/learning hub web application Project Plan (1).docx
+++ b/learning hub web application Project Plan (1).docx
@@ -410,20 +410,21 @@
           <w:szCs w:val="24"/>
         </w:rPr>
         <w:tab/>
-      </w:r>
-      <w:r>
-        <w:rPr>
-          <w:sz w:val="24"/>
-          <w:szCs w:val="24"/>
-        </w:rPr>
-        <w:t>Farah Alaa</w:t>
-      </w:r>
-      <w:r>
-        <w:rPr>
-          <w:sz w:val="24"/>
-          <w:szCs w:val="24"/>
-        </w:rPr>
-        <w:t xml:space="preserve"> , Nada Sayed</w:t>
+        <w:t xml:space="preserve">Farah </w:t>
+      </w:r>
+      <w:r>
+        <w:rPr>
+          <w:sz w:val="24"/>
+          <w:szCs w:val="24"/>
+        </w:rPr>
+        <w:t>Alaa,</w:t>
+      </w:r>
+      <w:r>
+        <w:rPr>
+          <w:sz w:val="24"/>
+          <w:szCs w:val="24"/>
+        </w:rPr>
+        <w:t xml:space="preserve"> Nada Sayed</w:t>
       </w:r>
     </w:p>
     <w:p>
@@ -437,20 +438,21 @@
     <w:tbl>
       <w:tblPr>
         <w:tblStyle w:val="TableGrid"/>
-        <w:tblW w:w="10485" w:type="dxa"/>
+        <w:tblW w:w="14312" w:type="dxa"/>
         <w:tblLook w:val="04A0" w:firstRow="1" w:lastRow="0" w:firstColumn="1" w:lastColumn="0" w:noHBand="0" w:noVBand="1"/>
       </w:tblPr>
       <w:tblGrid>
-        <w:gridCol w:w="1870"/>
-        <w:gridCol w:w="1527"/>
-        <w:gridCol w:w="1701"/>
-        <w:gridCol w:w="1560"/>
-        <w:gridCol w:w="3827"/>
+        <w:gridCol w:w="1075"/>
+        <w:gridCol w:w="1483"/>
+        <w:gridCol w:w="1487"/>
+        <w:gridCol w:w="1440"/>
+        <w:gridCol w:w="2880"/>
+        <w:gridCol w:w="5947"/>
       </w:tblGrid>
       <w:tr>
         <w:tc>
           <w:tcPr>
-            <w:tcW w:w="1870" w:type="dxa"/>
+            <w:tcW w:w="1075" w:type="dxa"/>
           </w:tcPr>
           <w:p>
             <w:pPr>
@@ -470,7 +472,7 @@
         </w:tc>
         <w:tc>
           <w:tcPr>
-            <w:tcW w:w="1527" w:type="dxa"/>
+            <w:tcW w:w="1483" w:type="dxa"/>
           </w:tcPr>
           <w:p>
             <w:pPr>
@@ -490,7 +492,7 @@
         </w:tc>
         <w:tc>
           <w:tcPr>
-            <w:tcW w:w="1701" w:type="dxa"/>
+            <w:tcW w:w="1487" w:type="dxa"/>
           </w:tcPr>
           <w:p>
             <w:pPr>
@@ -510,7 +512,7 @@
         </w:tc>
         <w:tc>
           <w:tcPr>
-            <w:tcW w:w="1560" w:type="dxa"/>
+            <w:tcW w:w="1440" w:type="dxa"/>
           </w:tcPr>
           <w:p>
             <w:pPr>
@@ -530,7 +532,7 @@
         </w:tc>
         <w:tc>
           <w:tcPr>
-            <w:tcW w:w="3827" w:type="dxa"/>
+            <w:tcW w:w="2880" w:type="dxa"/>
           </w:tcPr>
           <w:p>
             <w:pPr>
@@ -548,11 +550,31 @@
             </w:r>
           </w:p>
         </w:tc>
+        <w:tc>
+          <w:tcPr>
+            <w:tcW w:w="5947" w:type="dxa"/>
+          </w:tcPr>
+          <w:p>
+            <w:pPr>
+              <w:rPr>
+                <w:sz w:val="24"/>
+                <w:szCs w:val="24"/>
+              </w:rPr>
+            </w:pPr>
+            <w:r>
+              <w:rPr>
+                <w:sz w:val="24"/>
+                <w:szCs w:val="24"/>
+              </w:rPr>
+              <w:t>Reviewed by</w:t>
+            </w:r>
+          </w:p>
+        </w:tc>
       </w:tr>
       <w:tr>
         <w:tc>
           <w:tcPr>
-            <w:tcW w:w="1870" w:type="dxa"/>
+            <w:tcW w:w="1075" w:type="dxa"/>
           </w:tcPr>
           <w:p>
             <w:pPr>
@@ -572,7 +594,7 @@
         </w:tc>
         <w:tc>
           <w:tcPr>
-            <w:tcW w:w="1527" w:type="dxa"/>
+            <w:tcW w:w="1483" w:type="dxa"/>
           </w:tcPr>
           <w:p>
             <w:pPr>
@@ -607,7 +629,7 @@
         </w:tc>
         <w:tc>
           <w:tcPr>
-            <w:tcW w:w="1701" w:type="dxa"/>
+            <w:tcW w:w="1487" w:type="dxa"/>
           </w:tcPr>
           <w:p>
             <w:pPr>
@@ -621,13 +643,13 @@
                 <w:sz w:val="24"/>
                 <w:szCs w:val="24"/>
               </w:rPr>
-              <w:t>1 May 2019</w:t>
+              <w:t>1-May-2019</w:t>
             </w:r>
           </w:p>
         </w:tc>
         <w:tc>
           <w:tcPr>
-            <w:tcW w:w="1560" w:type="dxa"/>
+            <w:tcW w:w="1440" w:type="dxa"/>
           </w:tcPr>
           <w:p>
             <w:pPr>
@@ -636,11 +658,18 @@
                 <w:szCs w:val="24"/>
               </w:rPr>
             </w:pPr>
+            <w:r>
+              <w:rPr>
+                <w:sz w:val="24"/>
+                <w:szCs w:val="24"/>
+              </w:rPr>
+              <w:t>2-May-2019</w:t>
+            </w:r>
           </w:p>
         </w:tc>
         <w:tc>
           <w:tcPr>
-            <w:tcW w:w="3827" w:type="dxa"/>
+            <w:tcW w:w="2880" w:type="dxa"/>
           </w:tcPr>
           <w:p>
             <w:pPr>
@@ -649,13 +678,42 @@
                 <w:szCs w:val="24"/>
               </w:rPr>
             </w:pPr>
+            <w:r>
+              <w:rPr>
+                <w:sz w:val="24"/>
+                <w:szCs w:val="24"/>
+              </w:rPr>
+              <w:t>Updated Risk Assessment , Issue Management sheet</w:t>
+            </w:r>
+          </w:p>
+        </w:tc>
+        <w:tc>
+          <w:tcPr>
+            <w:tcW w:w="5947" w:type="dxa"/>
+          </w:tcPr>
+          <w:p>
+            <w:pPr>
+              <w:rPr>
+                <w:sz w:val="24"/>
+                <w:szCs w:val="24"/>
+              </w:rPr>
+            </w:pPr>
+            <w:r>
+              <w:rPr>
+                <w:sz w:val="24"/>
+                <w:szCs w:val="24"/>
+              </w:rPr>
+              <w:t>Aya Mohamed</w:t>
+            </w:r>
+            <w:bookmarkStart w:id="0" w:name="_GoBack"/>
+            <w:bookmarkEnd w:id="0"/>
           </w:p>
         </w:tc>
       </w:tr>
       <w:tr>
         <w:tc>
           <w:tcPr>
-            <w:tcW w:w="1870" w:type="dxa"/>
+            <w:tcW w:w="1075" w:type="dxa"/>
           </w:tcPr>
           <w:p>
             <w:pPr>
@@ -675,7 +733,7 @@
         </w:tc>
         <w:tc>
           <w:tcPr>
-            <w:tcW w:w="1527" w:type="dxa"/>
+            <w:tcW w:w="1483" w:type="dxa"/>
           </w:tcPr>
           <w:p>
             <w:pPr>
@@ -688,7 +746,7 @@
         </w:tc>
         <w:tc>
           <w:tcPr>
-            <w:tcW w:w="1701" w:type="dxa"/>
+            <w:tcW w:w="1487" w:type="dxa"/>
           </w:tcPr>
           <w:p>
             <w:pPr>
@@ -701,7 +759,7 @@
         </w:tc>
         <w:tc>
           <w:tcPr>
-            <w:tcW w:w="1560" w:type="dxa"/>
+            <w:tcW w:w="1440" w:type="dxa"/>
           </w:tcPr>
           <w:p>
             <w:pPr>
@@ -714,7 +772,20 @@
         </w:tc>
         <w:tc>
           <w:tcPr>
-            <w:tcW w:w="3827" w:type="dxa"/>
+            <w:tcW w:w="2880" w:type="dxa"/>
+          </w:tcPr>
+          <w:p>
+            <w:pPr>
+              <w:rPr>
+                <w:sz w:val="24"/>
+                <w:szCs w:val="24"/>
+              </w:rPr>
+            </w:pPr>
+          </w:p>
+        </w:tc>
+        <w:tc>
+          <w:tcPr>
+            <w:tcW w:w="5947" w:type="dxa"/>
           </w:tcPr>
           <w:p>
             <w:pPr>
@@ -729,7 +800,7 @@
       <w:tr>
         <w:tc>
           <w:tcPr>
-            <w:tcW w:w="1870" w:type="dxa"/>
+            <w:tcW w:w="1075" w:type="dxa"/>
           </w:tcPr>
           <w:p>
             <w:pPr>
@@ -745,13 +816,11 @@
               </w:rPr>
               <w:t>1.2</w:t>
             </w:r>
-            <w:bookmarkStart w:id="0" w:name="_GoBack"/>
-            <w:bookmarkEnd w:id="0"/>
           </w:p>
         </w:tc>
         <w:tc>
           <w:tcPr>
-            <w:tcW w:w="1527" w:type="dxa"/>
+            <w:tcW w:w="1483" w:type="dxa"/>
           </w:tcPr>
           <w:p>
             <w:pPr>
@@ -764,7 +833,7 @@
         </w:tc>
         <w:tc>
           <w:tcPr>
-            <w:tcW w:w="1701" w:type="dxa"/>
+            <w:tcW w:w="1487" w:type="dxa"/>
           </w:tcPr>
           <w:p>
             <w:pPr>
@@ -777,7 +846,7 @@
         </w:tc>
         <w:tc>
           <w:tcPr>
-            <w:tcW w:w="1560" w:type="dxa"/>
+            <w:tcW w:w="1440" w:type="dxa"/>
           </w:tcPr>
           <w:p>
             <w:pPr>
@@ -790,7 +859,20 @@
         </w:tc>
         <w:tc>
           <w:tcPr>
-            <w:tcW w:w="3827" w:type="dxa"/>
+            <w:tcW w:w="2880" w:type="dxa"/>
+          </w:tcPr>
+          <w:p>
+            <w:pPr>
+              <w:rPr>
+                <w:sz w:val="24"/>
+                <w:szCs w:val="24"/>
+              </w:rPr>
+            </w:pPr>
+          </w:p>
+        </w:tc>
+        <w:tc>
+          <w:tcPr>
+            <w:tcW w:w="5947" w:type="dxa"/>
           </w:tcPr>
           <w:p>
             <w:pPr>
@@ -2219,6 +2301,9 @@
         </w:p>
         <w:p>
           <w:pPr>
+            <w:pBdr>
+              <w:right w:val="nil"/>
+            </w:pBdr>
             <w:rPr>
               <w:rFonts w:ascii="Arial" w:eastAsia="Arial" w:hAnsi="Arial" w:cs="Arial"/>
             </w:rPr>
@@ -2226,6 +2311,9 @@
         </w:p>
         <w:p>
           <w:pPr>
+            <w:pBdr>
+              <w:right w:val="nil"/>
+            </w:pBdr>
             <w:rPr>
               <w:rFonts w:ascii="Arial" w:eastAsia="Arial" w:hAnsi="Arial" w:cs="Arial"/>
             </w:rPr>
@@ -2233,6 +2321,9 @@
         </w:p>
         <w:p>
           <w:pPr>
+            <w:pBdr>
+              <w:right w:val="nil"/>
+            </w:pBdr>
             <w:rPr>
               <w:rFonts w:ascii="Arial" w:eastAsia="Arial" w:hAnsi="Arial" w:cs="Arial"/>
             </w:rPr>
@@ -2240,6 +2331,9 @@
         </w:p>
         <w:p>
           <w:pPr>
+            <w:pBdr>
+              <w:right w:val="nil"/>
+            </w:pBdr>
             <w:rPr>
               <w:rFonts w:ascii="Arial" w:eastAsia="Arial" w:hAnsi="Arial" w:cs="Arial"/>
             </w:rPr>
@@ -2247,6 +2341,9 @@
         </w:p>
         <w:p>
           <w:pPr>
+            <w:pBdr>
+              <w:right w:val="nil"/>
+            </w:pBdr>
             <w:rPr>
               <w:rFonts w:ascii="Arial" w:eastAsia="Arial" w:hAnsi="Arial" w:cs="Arial"/>
             </w:rPr>
@@ -2254,6 +2351,9 @@
         </w:p>
         <w:p>
           <w:pPr>
+            <w:pBdr>
+              <w:right w:val="nil"/>
+            </w:pBdr>
             <w:rPr>
               <w:rFonts w:ascii="Arial" w:eastAsia="Arial" w:hAnsi="Arial" w:cs="Arial"/>
             </w:rPr>
@@ -2261,6 +2361,9 @@
         </w:p>
         <w:p>
           <w:pPr>
+            <w:pBdr>
+              <w:right w:val="nil"/>
+            </w:pBdr>
             <w:rPr>
               <w:rFonts w:ascii="Arial" w:eastAsia="Arial" w:hAnsi="Arial" w:cs="Arial"/>
             </w:rPr>
@@ -2268,6 +2371,9 @@
         </w:p>
         <w:p>
           <w:pPr>
+            <w:pBdr>
+              <w:right w:val="nil"/>
+            </w:pBdr>
             <w:rPr>
               <w:rFonts w:ascii="Arial" w:eastAsia="Arial" w:hAnsi="Arial" w:cs="Arial"/>
             </w:rPr>
@@ -2275,6 +2381,9 @@
         </w:p>
         <w:p>
           <w:pPr>
+            <w:pBdr>
+              <w:right w:val="nil"/>
+            </w:pBdr>
             <w:rPr>
               <w:rFonts w:ascii="Arial" w:eastAsia="Arial" w:hAnsi="Arial" w:cs="Arial"/>
             </w:rPr>
@@ -2282,6 +2391,9 @@
         </w:p>
         <w:p>
           <w:pPr>
+            <w:pBdr>
+              <w:right w:val="nil"/>
+            </w:pBdr>
             <w:rPr>
               <w:rFonts w:ascii="Arial" w:eastAsia="Arial" w:hAnsi="Arial" w:cs="Arial"/>
             </w:rPr>
@@ -2289,6 +2401,9 @@
         </w:p>
         <w:p>
           <w:pPr>
+            <w:pBdr>
+              <w:right w:val="nil"/>
+            </w:pBdr>
             <w:rPr>
               <w:rFonts w:ascii="Arial" w:eastAsia="Arial" w:hAnsi="Arial" w:cs="Arial"/>
             </w:rPr>
@@ -2296,6 +2411,9 @@
         </w:p>
         <w:p>
           <w:pPr>
+            <w:pBdr>
+              <w:right w:val="nil"/>
+            </w:pBdr>
             <w:rPr>
               <w:rFonts w:ascii="Arial" w:eastAsia="Arial" w:hAnsi="Arial" w:cs="Arial"/>
             </w:rPr>
@@ -2303,6 +2421,9 @@
         </w:p>
         <w:p>
           <w:pPr>
+            <w:pBdr>
+              <w:right w:val="nil"/>
+            </w:pBdr>
             <w:rPr>
               <w:rFonts w:ascii="Arial" w:eastAsia="Arial" w:hAnsi="Arial" w:cs="Arial"/>
             </w:rPr>
@@ -2786,17 +2907,7 @@
           <w:sz w:val="24"/>
           <w:szCs w:val="24"/>
         </w:rPr>
-        <w:t>1.2</w:t>
-      </w:r>
-      <w:r>
-        <w:rPr>
-          <w:rFonts w:ascii="Arial" w:eastAsia="Arial" w:hAnsi="Arial" w:cs="Arial"/>
-          <w:b/>
-          <w:color w:val="000000"/>
-          <w:sz w:val="24"/>
-          <w:szCs w:val="24"/>
-        </w:rPr>
-        <w:t xml:space="preserve"> </w:t>
+        <w:t xml:space="preserve">1.2 </w:t>
       </w:r>
       <w:r>
         <w:rPr>
@@ -2866,27 +2977,7 @@
           <w:sz w:val="24"/>
           <w:szCs w:val="24"/>
         </w:rPr>
-        <w:t>1.</w:t>
-      </w:r>
-      <w:r>
-        <w:rPr>
-          <w:rFonts w:ascii="Arial" w:eastAsia="Arial" w:hAnsi="Arial" w:cs="Arial"/>
-          <w:b/>
-          <w:color w:val="000000"/>
-          <w:sz w:val="24"/>
-          <w:szCs w:val="24"/>
-        </w:rPr>
-        <w:t>3</w:t>
-      </w:r>
-      <w:r>
-        <w:rPr>
-          <w:rFonts w:ascii="Arial" w:eastAsia="Arial" w:hAnsi="Arial" w:cs="Arial"/>
-          <w:b/>
-          <w:color w:val="000000"/>
-          <w:sz w:val="24"/>
-          <w:szCs w:val="24"/>
-        </w:rPr>
-        <w:t xml:space="preserve"> </w:t>
+        <w:t xml:space="preserve">1.3 </w:t>
       </w:r>
       <w:r>
         <w:rPr>
@@ -3845,13 +3936,18 @@
       </w:pPr>
       <w:r>
         <w:rPr>
+          <w:rFonts w:ascii="Arial" w:eastAsia="Arial" w:hAnsi="Arial" w:cs="Arial"/>
           <w:noProof/>
+          <w:color w:val="0000FF"/>
+          <w:sz w:val="28"/>
+          <w:szCs w:val="28"/>
+          <w:u w:val="single"/>
         </w:rPr>
         <w:drawing>
-          <wp:inline distT="0" distB="0" distL="0" distR="0" wp14:anchorId="08617FFC" wp14:editId="4CA9C6BB">
-            <wp:extent cx="6431915" cy="4352925"/>
-            <wp:effectExtent l="0" t="0" r="6985" b="9525"/>
-            <wp:docPr id="1" name="Picture 1"/>
+          <wp:inline distT="0" distB="0" distL="0" distR="0">
+            <wp:extent cx="6716395" cy="3371850"/>
+            <wp:effectExtent l="0" t="0" r="8255" b="0"/>
+            <wp:docPr id="6" name="Picture 6"/>
             <wp:cNvGraphicFramePr>
               <a:graphicFrameLocks xmlns:a="http://schemas.openxmlformats.org/drawingml/2006/main" noChangeAspect="1"/>
             </wp:cNvGraphicFramePr>
@@ -3859,11 +3955,17 @@
               <a:graphicData uri="http://schemas.openxmlformats.org/drawingml/2006/picture">
                 <pic:pic xmlns:pic="http://schemas.openxmlformats.org/drawingml/2006/picture">
                   <pic:nvPicPr>
-                    <pic:cNvPr id="1" name=""/>
+                    <pic:cNvPr id="6" name="risk.png"/>
                     <pic:cNvPicPr/>
                   </pic:nvPicPr>
                   <pic:blipFill>
-                    <a:blip r:embed="rId9"/>
+                    <a:blip r:embed="rId9">
+                      <a:extLst>
+                        <a:ext uri="{28A0092B-C50C-407E-A947-70E740481C1C}">
+                          <a14:useLocalDpi xmlns:a14="http://schemas.microsoft.com/office/drawing/2010/main" val="0"/>
+                        </a:ext>
+                      </a:extLst>
+                    </a:blip>
                     <a:stretch>
                       <a:fillRect/>
                     </a:stretch>
@@ -3871,7 +3973,7 @@
                   <pic:spPr>
                     <a:xfrm>
                       <a:off x="0" y="0"/>
-                      <a:ext cx="6432385" cy="4353243"/>
+                      <a:ext cx="6716395" cy="3371850"/>
                     </a:xfrm>
                     <a:prstGeom prst="rect">
                       <a:avLst/>
@@ -3896,6 +3998,61 @@
       </w:pPr>
       <w:bookmarkStart w:id="8" w:name="_4d34og8" w:colFirst="0" w:colLast="0"/>
       <w:bookmarkEnd w:id="8"/>
+    </w:p>
+    <w:p>
+      <w:pPr>
+        <w:rPr>
+          <w:rFonts w:ascii="Arial" w:eastAsia="Arial" w:hAnsi="Arial" w:cs="Arial"/>
+          <w:color w:val="0000FF"/>
+          <w:sz w:val="28"/>
+          <w:szCs w:val="28"/>
+          <w:u w:val="single"/>
+        </w:rPr>
+      </w:pPr>
+    </w:p>
+    <w:p>
+      <w:pPr>
+        <w:rPr>
+          <w:rFonts w:ascii="Arial" w:eastAsia="Arial" w:hAnsi="Arial" w:cs="Arial"/>
+          <w:color w:val="0000FF"/>
+          <w:sz w:val="28"/>
+          <w:szCs w:val="28"/>
+          <w:u w:val="single"/>
+        </w:rPr>
+      </w:pPr>
+    </w:p>
+    <w:p>
+      <w:pPr>
+        <w:rPr>
+          <w:rFonts w:ascii="Arial" w:eastAsia="Arial" w:hAnsi="Arial" w:cs="Arial"/>
+          <w:color w:val="0000FF"/>
+          <w:sz w:val="28"/>
+          <w:szCs w:val="28"/>
+          <w:u w:val="single"/>
+        </w:rPr>
+      </w:pPr>
+    </w:p>
+    <w:p>
+      <w:pPr>
+        <w:rPr>
+          <w:rFonts w:ascii="Arial" w:eastAsia="Arial" w:hAnsi="Arial" w:cs="Arial"/>
+          <w:color w:val="0000FF"/>
+          <w:sz w:val="28"/>
+          <w:szCs w:val="28"/>
+          <w:u w:val="single"/>
+        </w:rPr>
+      </w:pPr>
+    </w:p>
+    <w:p>
+      <w:pPr>
+        <w:rPr>
+          <w:rFonts w:ascii="Arial" w:eastAsia="Arial" w:hAnsi="Arial" w:cs="Arial"/>
+          <w:color w:val="0000FF"/>
+          <w:sz w:val="28"/>
+          <w:szCs w:val="28"/>
+          <w:u w:val="single"/>
+        </w:rPr>
+      </w:pPr>
     </w:p>
     <w:p>
       <w:pPr>
@@ -5973,13 +6130,16 @@
       </w:pPr>
       <w:r>
         <w:rPr>
+          <w:rFonts w:ascii="Arial" w:eastAsia="Arial" w:hAnsi="Arial" w:cs="Arial"/>
           <w:noProof/>
+          <w:sz w:val="24"/>
+          <w:szCs w:val="24"/>
         </w:rPr>
         <w:drawing>
-          <wp:inline distT="0" distB="0" distL="0" distR="0" wp14:anchorId="648952B4" wp14:editId="0336B908">
-            <wp:extent cx="6701356" cy="2133600"/>
-            <wp:effectExtent l="0" t="0" r="4445" b="0"/>
-            <wp:docPr id="3" name="Picture 3"/>
+          <wp:inline distT="0" distB="0" distL="0" distR="0">
+            <wp:extent cx="6757035" cy="1781175"/>
+            <wp:effectExtent l="0" t="0" r="5715" b="9525"/>
+            <wp:docPr id="7" name="Picture 7"/>
             <wp:cNvGraphicFramePr>
               <a:graphicFrameLocks xmlns:a="http://schemas.openxmlformats.org/drawingml/2006/main" noChangeAspect="1"/>
             </wp:cNvGraphicFramePr>
@@ -5987,11 +6147,17 @@
               <a:graphicData uri="http://schemas.openxmlformats.org/drawingml/2006/picture">
                 <pic:pic xmlns:pic="http://schemas.openxmlformats.org/drawingml/2006/picture">
                   <pic:nvPicPr>
-                    <pic:cNvPr id="1" name=""/>
+                    <pic:cNvPr id="7" name="issue.png"/>
                     <pic:cNvPicPr/>
                   </pic:nvPicPr>
                   <pic:blipFill>
-                    <a:blip r:embed="rId13"/>
+                    <a:blip r:embed="rId13">
+                      <a:extLst>
+                        <a:ext uri="{28A0092B-C50C-407E-A947-70E740481C1C}">
+                          <a14:useLocalDpi xmlns:a14="http://schemas.microsoft.com/office/drawing/2010/main" val="0"/>
+                        </a:ext>
+                      </a:extLst>
+                    </a:blip>
                     <a:stretch>
                       <a:fillRect/>
                     </a:stretch>
@@ -5999,7 +6165,7 @@
                   <pic:spPr>
                     <a:xfrm>
                       <a:off x="0" y="0"/>
-                      <a:ext cx="6701356" cy="2133600"/>
+                      <a:ext cx="6776930" cy="1786419"/>
                     </a:xfrm>
                     <a:prstGeom prst="rect">
                       <a:avLst/>
@@ -6011,6 +6177,30 @@
           </wp:inline>
         </w:drawing>
       </w:r>
+    </w:p>
+    <w:p>
+      <w:pPr>
+        <w:ind w:left="1440"/>
+        <w:rPr>
+          <w:rFonts w:ascii="Arial" w:eastAsia="Arial" w:hAnsi="Arial" w:cs="Arial"/>
+          <w:color w:val="0000FF"/>
+          <w:sz w:val="28"/>
+          <w:szCs w:val="28"/>
+          <w:u w:val="single"/>
+        </w:rPr>
+      </w:pPr>
+    </w:p>
+    <w:p>
+      <w:pPr>
+        <w:ind w:left="1440"/>
+        <w:rPr>
+          <w:rFonts w:ascii="Arial" w:eastAsia="Arial" w:hAnsi="Arial" w:cs="Arial"/>
+          <w:color w:val="0000FF"/>
+          <w:sz w:val="28"/>
+          <w:szCs w:val="28"/>
+          <w:u w:val="single"/>
+        </w:rPr>
+      </w:pPr>
     </w:p>
     <w:p>
       <w:pPr>
@@ -6176,54 +6366,6 @@
     <w:p>
       <w:pPr>
         <w:rPr>
-          <w:rFonts w:ascii="Calibri" w:hAnsi="Calibri" w:cs="Calibri"/>
-          <w:color w:val="000000"/>
-          <w:sz w:val="24"/>
-          <w:szCs w:val="24"/>
-        </w:rPr>
-      </w:pPr>
-    </w:p>
-    <w:p>
-      <w:pPr>
-        <w:rPr>
-          <w:rFonts w:ascii="Calibri" w:hAnsi="Calibri" w:cs="Calibri"/>
-          <w:color w:val="000000"/>
-          <w:sz w:val="24"/>
-          <w:szCs w:val="24"/>
-        </w:rPr>
-      </w:pPr>
-    </w:p>
-    <w:p>
-      <w:pPr>
-        <w:rPr>
-          <w:rFonts w:ascii="Calibri" w:hAnsi="Calibri" w:cs="Calibri"/>
-          <w:color w:val="000000"/>
-          <w:sz w:val="24"/>
-          <w:szCs w:val="24"/>
-        </w:rPr>
-      </w:pPr>
-    </w:p>
-    <w:p>
-      <w:pPr>
-        <w:rPr>
-          <w:rFonts w:ascii="Calibri" w:hAnsi="Calibri" w:cs="Calibri"/>
-          <w:color w:val="000000"/>
-          <w:sz w:val="24"/>
-          <w:szCs w:val="24"/>
-        </w:rPr>
-      </w:pPr>
-    </w:p>
-    <w:p>
-      <w:pPr>
-        <w:rPr>
-          <w:sz w:val="24"/>
-          <w:szCs w:val="24"/>
-        </w:rPr>
-      </w:pPr>
-    </w:p>
-    <w:p>
-      <w:pPr>
-        <w:rPr>
           <w:sz w:val="24"/>
           <w:szCs w:val="24"/>
         </w:rPr>
@@ -6482,27 +6624,7 @@
           <w:sz w:val="28"/>
           <w:szCs w:val="28"/>
         </w:rPr>
-        <w:t>7</w:t>
-      </w:r>
-      <w:r>
-        <w:rPr>
-          <w:rFonts w:ascii="Arial" w:eastAsia="Arial" w:hAnsi="Arial" w:cs="Arial"/>
-          <w:b/>
-          <w:color w:val="000080"/>
-          <w:sz w:val="28"/>
-          <w:szCs w:val="28"/>
-        </w:rPr>
-        <w:t xml:space="preserve"> </w:t>
-      </w:r>
-      <w:r>
-        <w:rPr>
-          <w:rFonts w:ascii="Arial" w:eastAsia="Arial" w:hAnsi="Arial" w:cs="Arial"/>
-          <w:b/>
-          <w:color w:val="000080"/>
-          <w:sz w:val="28"/>
-          <w:szCs w:val="28"/>
-        </w:rPr>
-        <w:t>Communication Plan</w:t>
+        <w:t>7 Communication Plan</w:t>
       </w:r>
     </w:p>
     <w:p>
@@ -6829,12 +6951,15 @@
           <w:bCs/>
           <w:u w:val="single"/>
         </w:rPr>
+        <w:t>Top-Down</w:t>
+      </w:r>
+      <w:bookmarkEnd w:id="22"/>
+      <w:r>
+        <w:t xml:space="preserve"> It is absolutely crucial that all participants in this project sense the executive support and guidance for this effort. The executive leadership of the organization needs to speak with a unified, enthusiastic voice about the project and what it holds for everyone involved. This will be 'hands-on' change management, if it is to be successful. Not only will </w:t>
+      </w:r>
+      <w:r>
         <w:lastRenderedPageBreak/>
-        <w:t>Top-Down</w:t>
-      </w:r>
-      <w:bookmarkEnd w:id="22"/>
-      <w:r>
-        <w:t xml:space="preserve"> It is absolutely crucial that all participants in this project sense the executive support and guidance for this effort. The executive leadership of the organization needs to speak with a unified, enthusiastic voice about the project and what it holds for everyone involved. This will be 'hands-on' change management, if it is to be successful. Not only will the executives need to speak directly to all levels of the organization, they will also need to listen directly to all levels of the organization, as well.</w:t>
+        <w:t>the executives need to speak directly to all levels of the organization, they will also need to listen directly to all levels of the organization, as well.</w:t>
       </w:r>
     </w:p>
     <w:p>
@@ -7029,7 +7154,10 @@
         <w:t xml:space="preserve"> Status Reports</w:t>
       </w:r>
       <w:r>
-        <w:t xml:space="preserve"> The</w:t>
+        <w:t xml:space="preserve"> </w:t>
+      </w:r>
+      <w:r>
+        <w:t>the</w:t>
       </w:r>
       <w:r>
         <w:t xml:space="preserve"> Project Manager shall provide monthly written status reports to the Steering Committee. The reports shall include the following information tracked against the Project Plan:</w:t>
@@ -7069,15 +7197,7 @@
           <w:sz w:val="24"/>
           <w:szCs w:val="24"/>
         </w:rPr>
-        <w:t xml:space="preserve">Summary of tasks completed in previous </w:t>
-      </w:r>
-      <w:r>
-        <w:rPr>
-          <w:rFonts w:ascii="Arial" w:hAnsi="Arial" w:cs="Arial"/>
-          <w:sz w:val="24"/>
-          <w:szCs w:val="24"/>
-        </w:rPr>
-        <w:t>week</w:t>
+        <w:t>Summary of tasks completed in previous week</w:t>
       </w:r>
     </w:p>
     <w:p>
@@ -7106,15 +7226,7 @@
           <w:sz w:val="24"/>
           <w:szCs w:val="24"/>
         </w:rPr>
-        <w:t xml:space="preserve">Summary of tasks scheduled for completion in the next </w:t>
-      </w:r>
-      <w:r>
-        <w:rPr>
-          <w:rFonts w:ascii="Arial" w:hAnsi="Arial" w:cs="Arial"/>
-          <w:sz w:val="24"/>
-          <w:szCs w:val="24"/>
-        </w:rPr>
-        <w:t>week</w:t>
+        <w:t>Summary of tasks scheduled for completion in the next week</w:t>
       </w:r>
     </w:p>
     <w:p>
@@ -7163,7 +7275,7 @@
           <w:bCs/>
           <w:u w:val="single"/>
         </w:rPr>
-        <w:t xml:space="preserve">Weekly </w:t>
+        <w:t>Weekly Steering</w:t>
       </w:r>
       <w:r>
         <w:rPr>
@@ -7171,7 +7283,7 @@
           <w:bCs/>
           <w:u w:val="single"/>
         </w:rPr>
-        <w:t xml:space="preserve"> Steering Committee Meeting</w:t>
+        <w:t xml:space="preserve"> Committee Meeting</w:t>
       </w:r>
       <w:r>
         <w:rPr>
@@ -7181,13 +7293,7 @@
         <w:t xml:space="preserve"> </w:t>
       </w:r>
       <w:r>
-        <w:t xml:space="preserve">These status meetings are held at least once per </w:t>
-      </w:r>
-      <w:r>
-        <w:t>week</w:t>
-      </w:r>
-      <w:r>
-        <w:t xml:space="preserve"> and are coordinated by the Project Manager. Every member of the Steering Committee participates in the meeting. The Project Manager sends the status report to each member of the team prior to the meeting time so everyone can review it in advance.</w:t>
+        <w:t>These status meetings are held at least once per week and are coordinated by the Project Manager. Every member of the Steering Committee participates in the meeting. The Project Manager sends the status report to each member of the team prior to the meeting time so everyone can review it in advance.</w:t>
       </w:r>
     </w:p>
     <w:p>
@@ -7214,40 +7320,18 @@
           <w:bCs/>
           <w:u w:val="single"/>
         </w:rPr>
-        <w:t>Bi-</w:t>
-      </w:r>
+        <w:t>Bi-Weekly Project Team Status Meeting</w:t>
+      </w:r>
+      <w:bookmarkEnd w:id="24"/>
       <w:r>
         <w:rPr>
           <w:b/>
           <w:bCs/>
-          <w:u w:val="single"/>
-        </w:rPr>
-        <w:t>Week</w:t>
-      </w:r>
-      <w:r>
-        <w:rPr>
-          <w:b/>
-          <w:bCs/>
-          <w:u w:val="single"/>
-        </w:rPr>
-        <w:t>ly Project Team Status Meeting</w:t>
-      </w:r>
-      <w:bookmarkEnd w:id="24"/>
-      <w:r>
-        <w:rPr>
-          <w:b/>
-          <w:bCs/>
         </w:rPr>
         <w:t xml:space="preserve"> </w:t>
       </w:r>
       <w:r>
-        <w:t xml:space="preserve">These status meetings are held every other </w:t>
-      </w:r>
-      <w:r>
-        <w:t>week</w:t>
-      </w:r>
-      <w:r>
-        <w:t>. Every member of the Project Team will be invited to participate in the meeting. Project Manager sends the status report to each member of the team prior to the meeting so everyone can review it in advance.</w:t>
+        <w:t>These status meetings are held every other week. Every member of the Project Team will be invited to participate in the meeting. Project Manager sends the status report to each member of the team prior to the meeting so everyone can review it in advance.</w:t>
       </w:r>
     </w:p>
     <w:p>
@@ -7321,7 +7405,6 @@
           <w:sz w:val="28"/>
           <w:szCs w:val="28"/>
         </w:rPr>
-        <w:lastRenderedPageBreak/>
         <w:t>8</w:t>
       </w:r>
       <w:r>
@@ -7761,7 +7844,7 @@
 
 <file path=word/numbering.xml><?xml version="1.0" encoding="utf-8"?>
 <w:numbering xmlns:wpc="http://schemas.microsoft.com/office/word/2010/wordprocessingCanvas" xmlns:mc="http://schemas.openxmlformats.org/markup-compatibility/2006" xmlns:o="urn:schemas-microsoft-com:office:office" xmlns:r="http://schemas.openxmlformats.org/officeDocument/2006/relationships" xmlns:m="http://schemas.openxmlformats.org/officeDocument/2006/math" xmlns:v="urn:schemas-microsoft-com:vml" xmlns:wp14="http://schemas.microsoft.com/office/word/2010/wordprocessingDrawing" xmlns:wp="http://schemas.openxmlformats.org/drawingml/2006/wordprocessingDrawing" xmlns:w10="urn:schemas-microsoft-com:office:word" xmlns:w="http://schemas.openxmlformats.org/wordprocessingml/2006/main" xmlns:w14="http://schemas.microsoft.com/office/word/2010/wordml" xmlns:w15="http://schemas.microsoft.com/office/word/2012/wordml" xmlns:wpg="http://schemas.microsoft.com/office/word/2010/wordprocessingGroup" xmlns:wpi="http://schemas.microsoft.com/office/word/2010/wordprocessingInk" xmlns:wne="http://schemas.microsoft.com/office/word/2006/wordml" xmlns:wps="http://schemas.microsoft.com/office/word/2010/wordprocessingShape" mc:Ignorable="w14 w15 wp14">
-  <w:abstractNum w:abstractNumId="0">
+  <w:abstractNum w:abstractNumId="0" w15:restartNumberingAfterBreak="0">
     <w:nsid w:val="FFFFFFFE"/>
     <w:multiLevelType w:val="singleLevel"/>
     <w:tmpl w:val="7CC2C0E4"/>
@@ -7771,7 +7854,7 @@
       <w:lvlJc w:val="left"/>
     </w:lvl>
   </w:abstractNum>
-  <w:abstractNum w:abstractNumId="1">
+  <w:abstractNum w:abstractNumId="1" w15:restartNumberingAfterBreak="0">
     <w:nsid w:val="0BD05BA4"/>
     <w:multiLevelType w:val="multilevel"/>
     <w:tmpl w:val="F31621AC"/>
@@ -7884,7 +7967,7 @@
       </w:pPr>
     </w:lvl>
   </w:abstractNum>
-  <w:abstractNum w:abstractNumId="2">
+  <w:abstractNum w:abstractNumId="2" w15:restartNumberingAfterBreak="0">
     <w:nsid w:val="120C78F4"/>
     <w:multiLevelType w:val="multilevel"/>
     <w:tmpl w:val="DE4A5D4C"/>
@@ -7997,7 +8080,7 @@
       </w:pPr>
     </w:lvl>
   </w:abstractNum>
-  <w:abstractNum w:abstractNumId="3">
+  <w:abstractNum w:abstractNumId="3" w15:restartNumberingAfterBreak="0">
     <w:nsid w:val="1B246C66"/>
     <w:multiLevelType w:val="multilevel"/>
     <w:tmpl w:val="AAD06D12"/>
@@ -8110,7 +8193,7 @@
       </w:pPr>
     </w:lvl>
   </w:abstractNum>
-  <w:abstractNum w:abstractNumId="4">
+  <w:abstractNum w:abstractNumId="4" w15:restartNumberingAfterBreak="0">
     <w:nsid w:val="265A135F"/>
     <w:multiLevelType w:val="multilevel"/>
     <w:tmpl w:val="C9C074FA"/>
@@ -8223,7 +8306,7 @@
       </w:rPr>
     </w:lvl>
   </w:abstractNum>
-  <w:abstractNum w:abstractNumId="5">
+  <w:abstractNum w:abstractNumId="5" w15:restartNumberingAfterBreak="0">
     <w:nsid w:val="2B86610D"/>
     <w:multiLevelType w:val="multilevel"/>
     <w:tmpl w:val="E62E12C0"/>
@@ -8345,7 +8428,7 @@
       </w:rPr>
     </w:lvl>
   </w:abstractNum>
-  <w:abstractNum w:abstractNumId="6">
+  <w:abstractNum w:abstractNumId="6" w15:restartNumberingAfterBreak="0">
     <w:nsid w:val="2C3D4B99"/>
     <w:multiLevelType w:val="multilevel"/>
     <w:tmpl w:val="FBE8925E"/>
@@ -8458,7 +8541,7 @@
       </w:rPr>
     </w:lvl>
   </w:abstractNum>
-  <w:abstractNum w:abstractNumId="7">
+  <w:abstractNum w:abstractNumId="7" w15:restartNumberingAfterBreak="0">
     <w:nsid w:val="369B2025"/>
     <w:multiLevelType w:val="multilevel"/>
     <w:tmpl w:val="CF94D66A"/>
@@ -8580,7 +8663,7 @@
       </w:rPr>
     </w:lvl>
   </w:abstractNum>
-  <w:abstractNum w:abstractNumId="8">
+  <w:abstractNum w:abstractNumId="8" w15:restartNumberingAfterBreak="0">
     <w:nsid w:val="52316A7F"/>
     <w:multiLevelType w:val="multilevel"/>
     <w:tmpl w:val="BCAA4B60"/>
@@ -8702,7 +8785,7 @@
       </w:rPr>
     </w:lvl>
   </w:abstractNum>
-  <w:abstractNum w:abstractNumId="9">
+  <w:abstractNum w:abstractNumId="9" w15:restartNumberingAfterBreak="0">
     <w:nsid w:val="54371809"/>
     <w:multiLevelType w:val="multilevel"/>
     <w:tmpl w:val="6D141A9C"/>
@@ -8851,7 +8934,7 @@
       </w:rPr>
     </w:lvl>
   </w:abstractNum>
-  <w:abstractNum w:abstractNumId="10">
+  <w:abstractNum w:abstractNumId="10" w15:restartNumberingAfterBreak="0">
     <w:nsid w:val="54ED3CDE"/>
     <w:multiLevelType w:val="hybridMultilevel"/>
     <w:tmpl w:val="65B68DD0"/>
@@ -8942,7 +9025,7 @@
       </w:pPr>
     </w:lvl>
   </w:abstractNum>
-  <w:abstractNum w:abstractNumId="11">
+  <w:abstractNum w:abstractNumId="11" w15:restartNumberingAfterBreak="0">
     <w:nsid w:val="568902A2"/>
     <w:multiLevelType w:val="multilevel"/>
     <w:tmpl w:val="6E9E160E"/>
@@ -9064,7 +9147,7 @@
       </w:rPr>
     </w:lvl>
   </w:abstractNum>
-  <w:abstractNum w:abstractNumId="12">
+  <w:abstractNum w:abstractNumId="12" w15:restartNumberingAfterBreak="0">
     <w:nsid w:val="57B32786"/>
     <w:multiLevelType w:val="multilevel"/>
     <w:tmpl w:val="E54071D4"/>
@@ -9213,7 +9296,7 @@
       </w:rPr>
     </w:lvl>
   </w:abstractNum>
-  <w:abstractNum w:abstractNumId="13">
+  <w:abstractNum w:abstractNumId="13" w15:restartNumberingAfterBreak="0">
     <w:nsid w:val="7C07602A"/>
     <w:multiLevelType w:val="multilevel"/>
     <w:tmpl w:val="E79E3E76"/>
@@ -9976,13 +10059,6 @@
     <w:tblPr>
       <w:tblStyleRowBandSize w:val="1"/>
       <w:tblStyleColBandSize w:val="1"/>
-      <w:tblInd w:w="0" w:type="dxa"/>
-      <w:tblCellMar>
-        <w:top w:w="0" w:type="dxa"/>
-        <w:left w:w="108" w:type="dxa"/>
-        <w:bottom w:w="0" w:type="dxa"/>
-        <w:right w:w="108" w:type="dxa"/>
-      </w:tblCellMar>
     </w:tblPr>
   </w:style>
   <w:style w:type="paragraph" w:styleId="NormalWeb">
@@ -10100,7 +10176,6 @@
     <w:uiPriority w:val="39"/>
     <w:rsid w:val="006F13A2"/>
     <w:tblPr>
-      <w:tblInd w:w="0" w:type="dxa"/>
       <w:tblBorders>
         <w:top w:val="single" w:sz="4" w:space="0" w:color="auto"/>
         <w:left w:val="single" w:sz="4" w:space="0" w:color="auto"/>
@@ -10109,12 +10184,6 @@
         <w:insideH w:val="single" w:sz="4" w:space="0" w:color="auto"/>
         <w:insideV w:val="single" w:sz="4" w:space="0" w:color="auto"/>
       </w:tblBorders>
-      <w:tblCellMar>
-        <w:top w:w="0" w:type="dxa"/>
-        <w:left w:w="108" w:type="dxa"/>
-        <w:bottom w:w="0" w:type="dxa"/>
-        <w:right w:w="108" w:type="dxa"/>
-      </w:tblCellMar>
     </w:tblPr>
   </w:style>
 </w:styles>

</xml_diff>